<commit_message>
Major update to algorithm
</commit_message>
<xml_diff>
--- a/Dataset/pri_essay_1_human.docx
+++ b/Dataset/pri_essay_1_human.docx
@@ -1,6 +1,6 @@
 
 <file path=word/document.xml><?xml version="1.0" encoding="utf-8"?>
-<w:document xmlns:wpc="http://schemas.microsoft.com/office/word/2010/wordprocessingCanvas" xmlns:cx="http://schemas.microsoft.com/office/drawing/2014/chartex" xmlns:cx1="http://schemas.microsoft.com/office/drawing/2015/9/8/chartex" xmlns:cx2="http://schemas.microsoft.com/office/drawing/2015/10/21/chartex" xmlns:cx3="http://schemas.microsoft.com/office/drawing/2016/5/9/chartex" xmlns:cx4="http://schemas.microsoft.com/office/drawing/2016/5/10/chartex" xmlns:cx5="http://schemas.microsoft.com/office/drawing/2016/5/11/chartex" xmlns:cx6="http://schemas.microsoft.com/office/drawing/2016/5/12/chartex" xmlns:cx7="http://schemas.microsoft.com/office/drawing/2016/5/13/chartex" xmlns:cx8="http://schemas.microsoft.com/office/drawing/2016/5/14/chartex" xmlns:mc="http://schemas.openxmlformats.org/markup-compatibility/2006" xmlns:aink="http://schemas.microsoft.com/office/drawing/2016/ink" xmlns:am3d="http://schemas.microsoft.com/office/drawing/2017/model3d" xmlns:o="urn:schemas-microsoft-com:office:office" xmlns:oel="http://schemas.microsoft.com/office/2019/extlst" xmlns:r="http://schemas.openxmlformats.org/officeDocument/2006/relationships" xmlns:m="http://schemas.openxmlformats.org/officeDocument/2006/math" xmlns:v="urn:schemas-microsoft-com:vml" xmlns:wp14="http://schemas.microsoft.com/office/word/2010/wordprocessingDrawing" xmlns:wp="http://schemas.openxmlformats.org/drawingml/2006/wordprocessingDrawing" xmlns:w10="urn:schemas-microsoft-com:office:word" xmlns:w="http://schemas.openxmlformats.org/wordprocessingml/2006/main" xmlns:w14="http://schemas.microsoft.com/office/word/2010/wordml" xmlns:w15="http://schemas.microsoft.com/office/word/2012/wordml" xmlns:w16cex="http://schemas.microsoft.com/office/word/2018/wordml/cex" xmlns:w16cid="http://schemas.microsoft.com/office/word/2016/wordml/cid" xmlns:w16="http://schemas.microsoft.com/office/word/2018/wordml" xmlns:w16du="http://schemas.microsoft.com/office/word/2023/wordml/word16du" xmlns:w16sdtdh="http://schemas.microsoft.com/office/word/2020/wordml/sdtdatahash" xmlns:w16se="http://schemas.microsoft.com/office/word/2015/wordml/symex" xmlns:wpg="http://schemas.microsoft.com/office/word/2010/wordprocessingGroup" xmlns:wpi="http://schemas.microsoft.com/office/word/2010/wordprocessingInk" xmlns:wne="http://schemas.microsoft.com/office/word/2006/wordml" xmlns:wps="http://schemas.microsoft.com/office/word/2010/wordprocessingShape" mc:Ignorable="w14 w15 w16se w16cid w16 w16cex w16sdtdh w16du wp14">
+<w:document xmlns:wpc="http://schemas.microsoft.com/office/word/2010/wordprocessingCanvas" xmlns:cx="http://schemas.microsoft.com/office/drawing/2014/chartex" xmlns:cx1="http://schemas.microsoft.com/office/drawing/2015/9/8/chartex" xmlns:cx2="http://schemas.microsoft.com/office/drawing/2015/10/21/chartex" xmlns:cx3="http://schemas.microsoft.com/office/drawing/2016/5/9/chartex" xmlns:cx4="http://schemas.microsoft.com/office/drawing/2016/5/10/chartex" xmlns:cx5="http://schemas.microsoft.com/office/drawing/2016/5/11/chartex" xmlns:cx6="http://schemas.microsoft.com/office/drawing/2016/5/12/chartex" xmlns:cx7="http://schemas.microsoft.com/office/drawing/2016/5/13/chartex" xmlns:cx8="http://schemas.microsoft.com/office/drawing/2016/5/14/chartex" xmlns:mc="http://schemas.openxmlformats.org/markup-compatibility/2006" xmlns:aink="http://schemas.microsoft.com/office/drawing/2016/ink" xmlns:am3d="http://schemas.microsoft.com/office/drawing/2017/model3d" xmlns:o="urn:schemas-microsoft-com:office:office" xmlns:oel="http://schemas.microsoft.com/office/2019/extlst" xmlns:r="http://schemas.openxmlformats.org/officeDocument/2006/relationships" xmlns:m="http://schemas.openxmlformats.org/officeDocument/2006/math" xmlns:v="urn:schemas-microsoft-com:vml" xmlns:wp14="http://schemas.microsoft.com/office/word/2010/wordprocessingDrawing" xmlns:wp="http://schemas.openxmlformats.org/drawingml/2006/wordprocessingDrawing" xmlns:w10="urn:schemas-microsoft-com:office:word" xmlns:w="http://schemas.openxmlformats.org/wordprocessingml/2006/main" xmlns:w14="http://schemas.microsoft.com/office/word/2010/wordml" xmlns:w15="http://schemas.microsoft.com/office/word/2012/wordml" xmlns:w16cex="http://schemas.microsoft.com/office/word/2018/wordml/cex" xmlns:w16cid="http://schemas.microsoft.com/office/word/2016/wordml/cid" xmlns:w16="http://schemas.microsoft.com/office/word/2018/wordml" xmlns:w16du="http://schemas.microsoft.com/office/word/2023/wordml/word16du" xmlns:w16sdtdh="http://schemas.microsoft.com/office/word/2020/wordml/sdtdatahash" xmlns:w16sdtfl="http://schemas.microsoft.com/office/word/2024/wordml/sdtformatlock" xmlns:w16se="http://schemas.microsoft.com/office/word/2015/wordml/symex" xmlns:wpg="http://schemas.microsoft.com/office/word/2010/wordprocessingGroup" xmlns:wpi="http://schemas.microsoft.com/office/word/2010/wordprocessingInk" xmlns:wne="http://schemas.microsoft.com/office/word/2006/wordml" xmlns:wps="http://schemas.microsoft.com/office/word/2010/wordprocessingShape" mc:Ignorable="w14 w15 w16se w16cid w16 w16cex w16sdtdh w16sdtfl w16du wp14">
   <w:body>
     <w:p>
       <w:r>
@@ -119,11 +119,11 @@
         <w:commentReference w:id="9"/>
       </w:r>
       <w:r>
-        <w:t xml:space="preserve"> I hummed a tune merrily as I walked back home. It was a seemingly peaceful afternoon.</w:t>
-      </w:r>
-    </w:p>
-    <w:p/>
-    <w:p>
+        <w:t xml:space="preserve"> I hummed a tune merrily as I walked back home. It was a seemingly peaceful afternoon</w:t>
+      </w:r>
+      <w:r>
+        <w:t xml:space="preserve">. </w:t>
+      </w:r>
       <w:r>
         <w:t>When</w:t>
       </w:r>
@@ -338,9 +338,9 @@
       <w:r>
         <w:t>. I was furious!</w:t>
       </w:r>
-    </w:p>
-    <w:p/>
-    <w:p>
+      <w:r>
+        <w:t xml:space="preserve"> </w:t>
+      </w:r>
       <w:r>
         <w:t xml:space="preserve">I </w:t>
       </w:r>
@@ -614,9 +614,9 @@
       <w:r>
         <w:t xml:space="preserve"> will scold me."</w:t>
       </w:r>
-    </w:p>
-    <w:p/>
-    <w:p>
+      <w:r>
+        <w:t xml:space="preserve"> </w:t>
+      </w:r>
       <w:r>
         <w:t>I immediately ran to my friend's house</w:t>
       </w:r>
@@ -818,9 +818,9 @@
       <w:r>
         <w:t xml:space="preserve"> toy back together with the body.</w:t>
       </w:r>
-    </w:p>
-    <w:p/>
-    <w:p>
+      <w:r>
+        <w:t xml:space="preserve"> </w:t>
+      </w:r>
       <w:r>
         <w:t xml:space="preserve">"Ding! Dong!" I </w:t>
       </w:r>
@@ -938,9 +938,9 @@
       <w:r>
         <w:t xml:space="preserve"> was so fast.</w:t>
       </w:r>
-    </w:p>
-    <w:p/>
-    <w:p>
+      <w:r>
+        <w:t xml:space="preserve"> </w:t>
+      </w:r>
       <w:r>
         <w:t xml:space="preserve">After five minutes, everything was fixed. I thanked Amy profusely. She offered me to stay a </w:t>
       </w:r>
@@ -964,11 +964,11 @@
         <w:commentReference w:id="81"/>
       </w:r>
       <w:r>
-        <w:t xml:space="preserve"> longer but I really had to go back home. "See you at school!" Amy said.</w:t>
-      </w:r>
-    </w:p>
-    <w:p/>
-    <w:p>
+        <w:t xml:space="preserve"> longer but I really had to go back home. "See you at school!" Amy said</w:t>
+      </w:r>
+      <w:r>
+        <w:t xml:space="preserve">. </w:t>
+      </w:r>
       <w:r>
         <w:t>I came home panting</w:t>
       </w:r>
@@ -1237,7 +1237,7 @@
 </file>
 
 <file path=word/comments.xml><?xml version="1.0" encoding="utf-8"?>
-<w:comments xmlns:wpc="http://schemas.microsoft.com/office/word/2010/wordprocessingCanvas" xmlns:cx="http://schemas.microsoft.com/office/drawing/2014/chartex" xmlns:cx1="http://schemas.microsoft.com/office/drawing/2015/9/8/chartex" xmlns:cx2="http://schemas.microsoft.com/office/drawing/2015/10/21/chartex" xmlns:cx3="http://schemas.microsoft.com/office/drawing/2016/5/9/chartex" xmlns:cx4="http://schemas.microsoft.com/office/drawing/2016/5/10/chartex" xmlns:cx5="http://schemas.microsoft.com/office/drawing/2016/5/11/chartex" xmlns:cx6="http://schemas.microsoft.com/office/drawing/2016/5/12/chartex" xmlns:cx7="http://schemas.microsoft.com/office/drawing/2016/5/13/chartex" xmlns:cx8="http://schemas.microsoft.com/office/drawing/2016/5/14/chartex" xmlns:mc="http://schemas.openxmlformats.org/markup-compatibility/2006" xmlns:aink="http://schemas.microsoft.com/office/drawing/2016/ink" xmlns:am3d="http://schemas.microsoft.com/office/drawing/2017/model3d" xmlns:o="urn:schemas-microsoft-com:office:office" xmlns:oel="http://schemas.microsoft.com/office/2019/extlst" xmlns:r="http://schemas.openxmlformats.org/officeDocument/2006/relationships" xmlns:m="http://schemas.openxmlformats.org/officeDocument/2006/math" xmlns:v="urn:schemas-microsoft-com:vml" xmlns:wp14="http://schemas.microsoft.com/office/word/2010/wordprocessingDrawing" xmlns:wp="http://schemas.openxmlformats.org/drawingml/2006/wordprocessingDrawing" xmlns:w10="urn:schemas-microsoft-com:office:word" xmlns:w="http://schemas.openxmlformats.org/wordprocessingml/2006/main" xmlns:w14="http://schemas.microsoft.com/office/word/2010/wordml" xmlns:w15="http://schemas.microsoft.com/office/word/2012/wordml" xmlns:w16cex="http://schemas.microsoft.com/office/word/2018/wordml/cex" xmlns:w16cid="http://schemas.microsoft.com/office/word/2016/wordml/cid" xmlns:w16="http://schemas.microsoft.com/office/word/2018/wordml" xmlns:w16du="http://schemas.microsoft.com/office/word/2023/wordml/word16du" xmlns:w16sdtdh="http://schemas.microsoft.com/office/word/2020/wordml/sdtdatahash" xmlns:w16se="http://schemas.microsoft.com/office/word/2015/wordml/symex" xmlns:wpg="http://schemas.microsoft.com/office/word/2010/wordprocessingGroup" xmlns:wpi="http://schemas.microsoft.com/office/word/2010/wordprocessingInk" xmlns:wne="http://schemas.microsoft.com/office/word/2006/wordml" xmlns:wps="http://schemas.microsoft.com/office/word/2010/wordprocessingShape" mc:Ignorable="w14 w15 w16se w16cid w16 w16cex w16sdtdh w16du wp14">
+<w:comments xmlns:wpc="http://schemas.microsoft.com/office/word/2010/wordprocessingCanvas" xmlns:cx="http://schemas.microsoft.com/office/drawing/2014/chartex" xmlns:cx1="http://schemas.microsoft.com/office/drawing/2015/9/8/chartex" xmlns:cx2="http://schemas.microsoft.com/office/drawing/2015/10/21/chartex" xmlns:cx3="http://schemas.microsoft.com/office/drawing/2016/5/9/chartex" xmlns:cx4="http://schemas.microsoft.com/office/drawing/2016/5/10/chartex" xmlns:cx5="http://schemas.microsoft.com/office/drawing/2016/5/11/chartex" xmlns:cx6="http://schemas.microsoft.com/office/drawing/2016/5/12/chartex" xmlns:cx7="http://schemas.microsoft.com/office/drawing/2016/5/13/chartex" xmlns:cx8="http://schemas.microsoft.com/office/drawing/2016/5/14/chartex" xmlns:mc="http://schemas.openxmlformats.org/markup-compatibility/2006" xmlns:aink="http://schemas.microsoft.com/office/drawing/2016/ink" xmlns:am3d="http://schemas.microsoft.com/office/drawing/2017/model3d" xmlns:o="urn:schemas-microsoft-com:office:office" xmlns:oel="http://schemas.microsoft.com/office/2019/extlst" xmlns:r="http://schemas.openxmlformats.org/officeDocument/2006/relationships" xmlns:m="http://schemas.openxmlformats.org/officeDocument/2006/math" xmlns:v="urn:schemas-microsoft-com:vml" xmlns:wp14="http://schemas.microsoft.com/office/word/2010/wordprocessingDrawing" xmlns:wp="http://schemas.openxmlformats.org/drawingml/2006/wordprocessingDrawing" xmlns:w10="urn:schemas-microsoft-com:office:word" xmlns:w="http://schemas.openxmlformats.org/wordprocessingml/2006/main" xmlns:w14="http://schemas.microsoft.com/office/word/2010/wordml" xmlns:w15="http://schemas.microsoft.com/office/word/2012/wordml" xmlns:w16cex="http://schemas.microsoft.com/office/word/2018/wordml/cex" xmlns:w16cid="http://schemas.microsoft.com/office/word/2016/wordml/cid" xmlns:w16="http://schemas.microsoft.com/office/word/2018/wordml" xmlns:w16du="http://schemas.microsoft.com/office/word/2023/wordml/word16du" xmlns:w16sdtdh="http://schemas.microsoft.com/office/word/2020/wordml/sdtdatahash" xmlns:w16sdtfl="http://schemas.microsoft.com/office/word/2024/wordml/sdtformatlock" xmlns:w16se="http://schemas.microsoft.com/office/word/2015/wordml/symex" xmlns:wpg="http://schemas.microsoft.com/office/word/2010/wordprocessingGroup" xmlns:wpi="http://schemas.microsoft.com/office/word/2010/wordprocessingInk" xmlns:wne="http://schemas.microsoft.com/office/word/2006/wordml" xmlns:wps="http://schemas.microsoft.com/office/word/2010/wordprocessingShape" mc:Ignorable="w14 w15 w16se w16cid w16 w16cex w16sdtdh w16sdtfl w16du wp14">
   <w:comment w:id="0" w:author="Norman NG (MOE)" w:date="2025-01-06T21:40:00Z" w:initials="NN">
     <w:p>
       <w:pPr>
@@ -2906,7 +2906,7 @@
 </file>
 
 <file path=word/commentsExtended.xml><?xml version="1.0" encoding="utf-8"?>
-<w15:commentsEx xmlns:wpc="http://schemas.microsoft.com/office/word/2010/wordprocessingCanvas" xmlns:cx="http://schemas.microsoft.com/office/drawing/2014/chartex" xmlns:cx1="http://schemas.microsoft.com/office/drawing/2015/9/8/chartex" xmlns:cx2="http://schemas.microsoft.com/office/drawing/2015/10/21/chartex" xmlns:cx3="http://schemas.microsoft.com/office/drawing/2016/5/9/chartex" xmlns:cx4="http://schemas.microsoft.com/office/drawing/2016/5/10/chartex" xmlns:cx5="http://schemas.microsoft.com/office/drawing/2016/5/11/chartex" xmlns:cx6="http://schemas.microsoft.com/office/drawing/2016/5/12/chartex" xmlns:cx7="http://schemas.microsoft.com/office/drawing/2016/5/13/chartex" xmlns:cx8="http://schemas.microsoft.com/office/drawing/2016/5/14/chartex" xmlns:mc="http://schemas.openxmlformats.org/markup-compatibility/2006" xmlns:aink="http://schemas.microsoft.com/office/drawing/2016/ink" xmlns:am3d="http://schemas.microsoft.com/office/drawing/2017/model3d" xmlns:o="urn:schemas-microsoft-com:office:office" xmlns:oel="http://schemas.microsoft.com/office/2019/extlst" xmlns:r="http://schemas.openxmlformats.org/officeDocument/2006/relationships" xmlns:m="http://schemas.openxmlformats.org/officeDocument/2006/math" xmlns:v="urn:schemas-microsoft-com:vml" xmlns:wp14="http://schemas.microsoft.com/office/word/2010/wordprocessingDrawing" xmlns:wp="http://schemas.openxmlformats.org/drawingml/2006/wordprocessingDrawing" xmlns:w10="urn:schemas-microsoft-com:office:word" xmlns:w="http://schemas.openxmlformats.org/wordprocessingml/2006/main" xmlns:w14="http://schemas.microsoft.com/office/word/2010/wordml" xmlns:w15="http://schemas.microsoft.com/office/word/2012/wordml" xmlns:w16cex="http://schemas.microsoft.com/office/word/2018/wordml/cex" xmlns:w16cid="http://schemas.microsoft.com/office/word/2016/wordml/cid" xmlns:w16="http://schemas.microsoft.com/office/word/2018/wordml" xmlns:w16du="http://schemas.microsoft.com/office/word/2023/wordml/word16du" xmlns:w16sdtdh="http://schemas.microsoft.com/office/word/2020/wordml/sdtdatahash" xmlns:w16se="http://schemas.microsoft.com/office/word/2015/wordml/symex" xmlns:wpg="http://schemas.microsoft.com/office/word/2010/wordprocessingGroup" xmlns:wpi="http://schemas.microsoft.com/office/word/2010/wordprocessingInk" xmlns:wne="http://schemas.microsoft.com/office/word/2006/wordml" xmlns:wps="http://schemas.microsoft.com/office/word/2010/wordprocessingShape" mc:Ignorable="w14 w15 w16se w16cid w16 w16cex w16sdtdh w16du wp14">
+<w15:commentsEx xmlns:wpc="http://schemas.microsoft.com/office/word/2010/wordprocessingCanvas" xmlns:cx="http://schemas.microsoft.com/office/drawing/2014/chartex" xmlns:cx1="http://schemas.microsoft.com/office/drawing/2015/9/8/chartex" xmlns:cx2="http://schemas.microsoft.com/office/drawing/2015/10/21/chartex" xmlns:cx3="http://schemas.microsoft.com/office/drawing/2016/5/9/chartex" xmlns:cx4="http://schemas.microsoft.com/office/drawing/2016/5/10/chartex" xmlns:cx5="http://schemas.microsoft.com/office/drawing/2016/5/11/chartex" xmlns:cx6="http://schemas.microsoft.com/office/drawing/2016/5/12/chartex" xmlns:cx7="http://schemas.microsoft.com/office/drawing/2016/5/13/chartex" xmlns:cx8="http://schemas.microsoft.com/office/drawing/2016/5/14/chartex" xmlns:mc="http://schemas.openxmlformats.org/markup-compatibility/2006" xmlns:aink="http://schemas.microsoft.com/office/drawing/2016/ink" xmlns:am3d="http://schemas.microsoft.com/office/drawing/2017/model3d" xmlns:o="urn:schemas-microsoft-com:office:office" xmlns:oel="http://schemas.microsoft.com/office/2019/extlst" xmlns:r="http://schemas.openxmlformats.org/officeDocument/2006/relationships" xmlns:m="http://schemas.openxmlformats.org/officeDocument/2006/math" xmlns:v="urn:schemas-microsoft-com:vml" xmlns:wp14="http://schemas.microsoft.com/office/word/2010/wordprocessingDrawing" xmlns:wp="http://schemas.openxmlformats.org/drawingml/2006/wordprocessingDrawing" xmlns:w10="urn:schemas-microsoft-com:office:word" xmlns:w="http://schemas.openxmlformats.org/wordprocessingml/2006/main" xmlns:w14="http://schemas.microsoft.com/office/word/2010/wordml" xmlns:w15="http://schemas.microsoft.com/office/word/2012/wordml" xmlns:w16cex="http://schemas.microsoft.com/office/word/2018/wordml/cex" xmlns:w16cid="http://schemas.microsoft.com/office/word/2016/wordml/cid" xmlns:w16="http://schemas.microsoft.com/office/word/2018/wordml" xmlns:w16du="http://schemas.microsoft.com/office/word/2023/wordml/word16du" xmlns:w16sdtdh="http://schemas.microsoft.com/office/word/2020/wordml/sdtdatahash" xmlns:w16sdtfl="http://schemas.microsoft.com/office/word/2024/wordml/sdtformatlock" xmlns:w16se="http://schemas.microsoft.com/office/word/2015/wordml/symex" xmlns:wpg="http://schemas.microsoft.com/office/word/2010/wordprocessingGroup" xmlns:wpi="http://schemas.microsoft.com/office/word/2010/wordprocessingInk" xmlns:wne="http://schemas.microsoft.com/office/word/2006/wordml" xmlns:wps="http://schemas.microsoft.com/office/word/2010/wordprocessingShape" mc:Ignorable="w14 w15 w16se w16cid w16 w16cex w16sdtdh w16sdtfl w16du wp14">
   <w15:commentEx w15:paraId="4CECB4D7" w15:done="0"/>
   <w15:commentEx w15:paraId="19495A2E" w15:paraIdParent="4CECB4D7" w15:done="0"/>
   <w15:commentEx w15:paraId="689D61D9" w15:done="0"/>
@@ -3015,7 +3015,7 @@
 </file>
 
 <file path=word/commentsExtensible.xml><?xml version="1.0" encoding="utf-8"?>
-<w16cex:commentsExtensible xmlns:wpc="http://schemas.microsoft.com/office/word/2010/wordprocessingCanvas" xmlns:cx="http://schemas.microsoft.com/office/drawing/2014/chartex" xmlns:cx1="http://schemas.microsoft.com/office/drawing/2015/9/8/chartex" xmlns:cx2="http://schemas.microsoft.com/office/drawing/2015/10/21/chartex" xmlns:cx3="http://schemas.microsoft.com/office/drawing/2016/5/9/chartex" xmlns:cx4="http://schemas.microsoft.com/office/drawing/2016/5/10/chartex" xmlns:cx5="http://schemas.microsoft.com/office/drawing/2016/5/11/chartex" xmlns:cx6="http://schemas.microsoft.com/office/drawing/2016/5/12/chartex" xmlns:cx7="http://schemas.microsoft.com/office/drawing/2016/5/13/chartex" xmlns:cx8="http://schemas.microsoft.com/office/drawing/2016/5/14/chartex" xmlns:cr="http://schemas.microsoft.com/office/comments/2020/reactions" xmlns:mc="http://schemas.openxmlformats.org/markup-compatibility/2006" xmlns:aink="http://schemas.microsoft.com/office/drawing/2016/ink" xmlns:am3d="http://schemas.microsoft.com/office/drawing/2017/model3d" xmlns:o="urn:schemas-microsoft-com:office:office" xmlns:oel="http://schemas.microsoft.com/office/2019/extlst" xmlns:r="http://schemas.openxmlformats.org/officeDocument/2006/relationships" xmlns:m="http://schemas.openxmlformats.org/officeDocument/2006/math" xmlns:v="urn:schemas-microsoft-com:vml" xmlns:wp14="http://schemas.microsoft.com/office/word/2010/wordprocessingDrawing" xmlns:wp="http://schemas.openxmlformats.org/drawingml/2006/wordprocessingDrawing" xmlns:w10="urn:schemas-microsoft-com:office:word" xmlns:w="http://schemas.openxmlformats.org/wordprocessingml/2006/main" xmlns:w14="http://schemas.microsoft.com/office/word/2010/wordml" xmlns:w15="http://schemas.microsoft.com/office/word/2012/wordml" xmlns:w16cex="http://schemas.microsoft.com/office/word/2018/wordml/cex" xmlns:w16cid="http://schemas.microsoft.com/office/word/2016/wordml/cid" xmlns:w16="http://schemas.microsoft.com/office/word/2018/wordml" xmlns:w16du="http://schemas.microsoft.com/office/word/2023/wordml/word16du" xmlns:w16sdtdh="http://schemas.microsoft.com/office/word/2020/wordml/sdtdatahash" xmlns:w16se="http://schemas.microsoft.com/office/word/2015/wordml/symex" xmlns:wpg="http://schemas.microsoft.com/office/word/2010/wordprocessingGroup" xmlns:wpi="http://schemas.microsoft.com/office/word/2010/wordprocessingInk" xmlns:wne="http://schemas.microsoft.com/office/word/2006/wordml" xmlns:wps="http://schemas.microsoft.com/office/word/2010/wordprocessingShape" mc:Ignorable="w14 w15 w16se w16cid w16 w16cex w16sdtdh cr w16du wp14">
+<w16cex:commentsExtensible xmlns:wpc="http://schemas.microsoft.com/office/word/2010/wordprocessingCanvas" xmlns:cx="http://schemas.microsoft.com/office/drawing/2014/chartex" xmlns:cx1="http://schemas.microsoft.com/office/drawing/2015/9/8/chartex" xmlns:cx2="http://schemas.microsoft.com/office/drawing/2015/10/21/chartex" xmlns:cx3="http://schemas.microsoft.com/office/drawing/2016/5/9/chartex" xmlns:cx4="http://schemas.microsoft.com/office/drawing/2016/5/10/chartex" xmlns:cx5="http://schemas.microsoft.com/office/drawing/2016/5/11/chartex" xmlns:cx6="http://schemas.microsoft.com/office/drawing/2016/5/12/chartex" xmlns:cx7="http://schemas.microsoft.com/office/drawing/2016/5/13/chartex" xmlns:cx8="http://schemas.microsoft.com/office/drawing/2016/5/14/chartex" xmlns:cr="http://schemas.microsoft.com/office/comments/2020/reactions" xmlns:mc="http://schemas.openxmlformats.org/markup-compatibility/2006" xmlns:aink="http://schemas.microsoft.com/office/drawing/2016/ink" xmlns:am3d="http://schemas.microsoft.com/office/drawing/2017/model3d" xmlns:o="urn:schemas-microsoft-com:office:office" xmlns:oel="http://schemas.microsoft.com/office/2019/extlst" xmlns:r="http://schemas.openxmlformats.org/officeDocument/2006/relationships" xmlns:m="http://schemas.openxmlformats.org/officeDocument/2006/math" xmlns:v="urn:schemas-microsoft-com:vml" xmlns:wp14="http://schemas.microsoft.com/office/word/2010/wordprocessingDrawing" xmlns:wp="http://schemas.openxmlformats.org/drawingml/2006/wordprocessingDrawing" xmlns:w10="urn:schemas-microsoft-com:office:word" xmlns:w="http://schemas.openxmlformats.org/wordprocessingml/2006/main" xmlns:w14="http://schemas.microsoft.com/office/word/2010/wordml" xmlns:w15="http://schemas.microsoft.com/office/word/2012/wordml" xmlns:w16cex="http://schemas.microsoft.com/office/word/2018/wordml/cex" xmlns:w16cid="http://schemas.microsoft.com/office/word/2016/wordml/cid" xmlns:w16="http://schemas.microsoft.com/office/word/2018/wordml" xmlns:w16du="http://schemas.microsoft.com/office/word/2023/wordml/word16du" xmlns:w16sdtdh="http://schemas.microsoft.com/office/word/2020/wordml/sdtdatahash" xmlns:w16sdtfl="http://schemas.microsoft.com/office/word/2024/wordml/sdtformatlock" xmlns:w16se="http://schemas.microsoft.com/office/word/2015/wordml/symex" xmlns:wpg="http://schemas.microsoft.com/office/word/2010/wordprocessingGroup" xmlns:wpi="http://schemas.microsoft.com/office/word/2010/wordprocessingInk" xmlns:wne="http://schemas.microsoft.com/office/word/2006/wordml" xmlns:wps="http://schemas.microsoft.com/office/word/2010/wordprocessingShape" mc:Ignorable="w14 w15 w16se w16cid w16 w16cex w16sdtdh w16sdtfl cr w16du wp14">
   <w16cex:commentExtensible w16cex:durableId="75FC4858" w16cex:dateUtc="2025-01-06T13:40:00Z"/>
   <w16cex:commentExtensible w16cex:durableId="52B3603D" w16cex:dateUtc="2025-01-06T13:41:00Z"/>
   <w16cex:commentExtensible w16cex:durableId="3286DE7A" w16cex:dateUtc="2025-01-06T13:42:00Z"/>
@@ -3124,7 +3124,7 @@
 </file>
 
 <file path=word/commentsIds.xml><?xml version="1.0" encoding="utf-8"?>
-<w16cid:commentsIds xmlns:wpc="http://schemas.microsoft.com/office/word/2010/wordprocessingCanvas" xmlns:cx="http://schemas.microsoft.com/office/drawing/2014/chartex" xmlns:cx1="http://schemas.microsoft.com/office/drawing/2015/9/8/chartex" xmlns:cx2="http://schemas.microsoft.com/office/drawing/2015/10/21/chartex" xmlns:cx3="http://schemas.microsoft.com/office/drawing/2016/5/9/chartex" xmlns:cx4="http://schemas.microsoft.com/office/drawing/2016/5/10/chartex" xmlns:cx5="http://schemas.microsoft.com/office/drawing/2016/5/11/chartex" xmlns:cx6="http://schemas.microsoft.com/office/drawing/2016/5/12/chartex" xmlns:cx7="http://schemas.microsoft.com/office/drawing/2016/5/13/chartex" xmlns:cx8="http://schemas.microsoft.com/office/drawing/2016/5/14/chartex" xmlns:mc="http://schemas.openxmlformats.org/markup-compatibility/2006" xmlns:aink="http://schemas.microsoft.com/office/drawing/2016/ink" xmlns:am3d="http://schemas.microsoft.com/office/drawing/2017/model3d" xmlns:o="urn:schemas-microsoft-com:office:office" xmlns:oel="http://schemas.microsoft.com/office/2019/extlst" xmlns:r="http://schemas.openxmlformats.org/officeDocument/2006/relationships" xmlns:m="http://schemas.openxmlformats.org/officeDocument/2006/math" xmlns:v="urn:schemas-microsoft-com:vml" xmlns:wp14="http://schemas.microsoft.com/office/word/2010/wordprocessingDrawing" xmlns:wp="http://schemas.openxmlformats.org/drawingml/2006/wordprocessingDrawing" xmlns:w10="urn:schemas-microsoft-com:office:word" xmlns:w="http://schemas.openxmlformats.org/wordprocessingml/2006/main" xmlns:w14="http://schemas.microsoft.com/office/word/2010/wordml" xmlns:w15="http://schemas.microsoft.com/office/word/2012/wordml" xmlns:w16cex="http://schemas.microsoft.com/office/word/2018/wordml/cex" xmlns:w16cid="http://schemas.microsoft.com/office/word/2016/wordml/cid" xmlns:w16="http://schemas.microsoft.com/office/word/2018/wordml" xmlns:w16du="http://schemas.microsoft.com/office/word/2023/wordml/word16du" xmlns:w16sdtdh="http://schemas.microsoft.com/office/word/2020/wordml/sdtdatahash" xmlns:w16se="http://schemas.microsoft.com/office/word/2015/wordml/symex" xmlns:wpg="http://schemas.microsoft.com/office/word/2010/wordprocessingGroup" xmlns:wpi="http://schemas.microsoft.com/office/word/2010/wordprocessingInk" xmlns:wne="http://schemas.microsoft.com/office/word/2006/wordml" xmlns:wps="http://schemas.microsoft.com/office/word/2010/wordprocessingShape" mc:Ignorable="w14 w15 w16se w16cid w16 w16cex w16sdtdh w16du wp14">
+<w16cid:commentsIds xmlns:wpc="http://schemas.microsoft.com/office/word/2010/wordprocessingCanvas" xmlns:cx="http://schemas.microsoft.com/office/drawing/2014/chartex" xmlns:cx1="http://schemas.microsoft.com/office/drawing/2015/9/8/chartex" xmlns:cx2="http://schemas.microsoft.com/office/drawing/2015/10/21/chartex" xmlns:cx3="http://schemas.microsoft.com/office/drawing/2016/5/9/chartex" xmlns:cx4="http://schemas.microsoft.com/office/drawing/2016/5/10/chartex" xmlns:cx5="http://schemas.microsoft.com/office/drawing/2016/5/11/chartex" xmlns:cx6="http://schemas.microsoft.com/office/drawing/2016/5/12/chartex" xmlns:cx7="http://schemas.microsoft.com/office/drawing/2016/5/13/chartex" xmlns:cx8="http://schemas.microsoft.com/office/drawing/2016/5/14/chartex" xmlns:mc="http://schemas.openxmlformats.org/markup-compatibility/2006" xmlns:aink="http://schemas.microsoft.com/office/drawing/2016/ink" xmlns:am3d="http://schemas.microsoft.com/office/drawing/2017/model3d" xmlns:o="urn:schemas-microsoft-com:office:office" xmlns:oel="http://schemas.microsoft.com/office/2019/extlst" xmlns:r="http://schemas.openxmlformats.org/officeDocument/2006/relationships" xmlns:m="http://schemas.openxmlformats.org/officeDocument/2006/math" xmlns:v="urn:schemas-microsoft-com:vml" xmlns:wp14="http://schemas.microsoft.com/office/word/2010/wordprocessingDrawing" xmlns:wp="http://schemas.openxmlformats.org/drawingml/2006/wordprocessingDrawing" xmlns:w10="urn:schemas-microsoft-com:office:word" xmlns:w="http://schemas.openxmlformats.org/wordprocessingml/2006/main" xmlns:w14="http://schemas.microsoft.com/office/word/2010/wordml" xmlns:w15="http://schemas.microsoft.com/office/word/2012/wordml" xmlns:w16cex="http://schemas.microsoft.com/office/word/2018/wordml/cex" xmlns:w16cid="http://schemas.microsoft.com/office/word/2016/wordml/cid" xmlns:w16="http://schemas.microsoft.com/office/word/2018/wordml" xmlns:w16du="http://schemas.microsoft.com/office/word/2023/wordml/word16du" xmlns:w16sdtdh="http://schemas.microsoft.com/office/word/2020/wordml/sdtdatahash" xmlns:w16sdtfl="http://schemas.microsoft.com/office/word/2024/wordml/sdtformatlock" xmlns:w16se="http://schemas.microsoft.com/office/word/2015/wordml/symex" xmlns:wpg="http://schemas.microsoft.com/office/word/2010/wordprocessingGroup" xmlns:wpi="http://schemas.microsoft.com/office/word/2010/wordprocessingInk" xmlns:wne="http://schemas.microsoft.com/office/word/2006/wordml" xmlns:wps="http://schemas.microsoft.com/office/word/2010/wordprocessingShape" mc:Ignorable="w14 w15 w16se w16cid w16 w16cex w16sdtdh w16sdtfl w16du wp14">
   <w16cid:commentId w16cid:paraId="4CECB4D7" w16cid:durableId="75FC4858"/>
   <w16cid:commentId w16cid:paraId="19495A2E" w16cid:durableId="52B3603D"/>
   <w16cid:commentId w16cid:paraId="689D61D9" w16cid:durableId="3286DE7A"/>
@@ -3233,7 +3233,7 @@
 </file>
 
 <file path=word/people.xml><?xml version="1.0" encoding="utf-8"?>
-<w15:people xmlns:wpc="http://schemas.microsoft.com/office/word/2010/wordprocessingCanvas" xmlns:cx="http://schemas.microsoft.com/office/drawing/2014/chartex" xmlns:cx1="http://schemas.microsoft.com/office/drawing/2015/9/8/chartex" xmlns:cx2="http://schemas.microsoft.com/office/drawing/2015/10/21/chartex" xmlns:cx3="http://schemas.microsoft.com/office/drawing/2016/5/9/chartex" xmlns:cx4="http://schemas.microsoft.com/office/drawing/2016/5/10/chartex" xmlns:cx5="http://schemas.microsoft.com/office/drawing/2016/5/11/chartex" xmlns:cx6="http://schemas.microsoft.com/office/drawing/2016/5/12/chartex" xmlns:cx7="http://schemas.microsoft.com/office/drawing/2016/5/13/chartex" xmlns:cx8="http://schemas.microsoft.com/office/drawing/2016/5/14/chartex" xmlns:mc="http://schemas.openxmlformats.org/markup-compatibility/2006" xmlns:aink="http://schemas.microsoft.com/office/drawing/2016/ink" xmlns:am3d="http://schemas.microsoft.com/office/drawing/2017/model3d" xmlns:o="urn:schemas-microsoft-com:office:office" xmlns:oel="http://schemas.microsoft.com/office/2019/extlst" xmlns:r="http://schemas.openxmlformats.org/officeDocument/2006/relationships" xmlns:m="http://schemas.openxmlformats.org/officeDocument/2006/math" xmlns:v="urn:schemas-microsoft-com:vml" xmlns:wp14="http://schemas.microsoft.com/office/word/2010/wordprocessingDrawing" xmlns:wp="http://schemas.openxmlformats.org/drawingml/2006/wordprocessingDrawing" xmlns:w10="urn:schemas-microsoft-com:office:word" xmlns:w="http://schemas.openxmlformats.org/wordprocessingml/2006/main" xmlns:w14="http://schemas.microsoft.com/office/word/2010/wordml" xmlns:w15="http://schemas.microsoft.com/office/word/2012/wordml" xmlns:w16cex="http://schemas.microsoft.com/office/word/2018/wordml/cex" xmlns:w16cid="http://schemas.microsoft.com/office/word/2016/wordml/cid" xmlns:w16="http://schemas.microsoft.com/office/word/2018/wordml" xmlns:w16du="http://schemas.microsoft.com/office/word/2023/wordml/word16du" xmlns:w16sdtdh="http://schemas.microsoft.com/office/word/2020/wordml/sdtdatahash" xmlns:w16se="http://schemas.microsoft.com/office/word/2015/wordml/symex" xmlns:wpg="http://schemas.microsoft.com/office/word/2010/wordprocessingGroup" xmlns:wpi="http://schemas.microsoft.com/office/word/2010/wordprocessingInk" xmlns:wne="http://schemas.microsoft.com/office/word/2006/wordml" xmlns:wps="http://schemas.microsoft.com/office/word/2010/wordprocessingShape" mc:Ignorable="w14 w15 w16se w16cid w16 w16cex w16sdtdh w16du wp14">
+<w15:people xmlns:wpc="http://schemas.microsoft.com/office/word/2010/wordprocessingCanvas" xmlns:cx="http://schemas.microsoft.com/office/drawing/2014/chartex" xmlns:cx1="http://schemas.microsoft.com/office/drawing/2015/9/8/chartex" xmlns:cx2="http://schemas.microsoft.com/office/drawing/2015/10/21/chartex" xmlns:cx3="http://schemas.microsoft.com/office/drawing/2016/5/9/chartex" xmlns:cx4="http://schemas.microsoft.com/office/drawing/2016/5/10/chartex" xmlns:cx5="http://schemas.microsoft.com/office/drawing/2016/5/11/chartex" xmlns:cx6="http://schemas.microsoft.com/office/drawing/2016/5/12/chartex" xmlns:cx7="http://schemas.microsoft.com/office/drawing/2016/5/13/chartex" xmlns:cx8="http://schemas.microsoft.com/office/drawing/2016/5/14/chartex" xmlns:mc="http://schemas.openxmlformats.org/markup-compatibility/2006" xmlns:aink="http://schemas.microsoft.com/office/drawing/2016/ink" xmlns:am3d="http://schemas.microsoft.com/office/drawing/2017/model3d" xmlns:o="urn:schemas-microsoft-com:office:office" xmlns:oel="http://schemas.microsoft.com/office/2019/extlst" xmlns:r="http://schemas.openxmlformats.org/officeDocument/2006/relationships" xmlns:m="http://schemas.openxmlformats.org/officeDocument/2006/math" xmlns:v="urn:schemas-microsoft-com:vml" xmlns:wp14="http://schemas.microsoft.com/office/word/2010/wordprocessingDrawing" xmlns:wp="http://schemas.openxmlformats.org/drawingml/2006/wordprocessingDrawing" xmlns:w10="urn:schemas-microsoft-com:office:word" xmlns:w="http://schemas.openxmlformats.org/wordprocessingml/2006/main" xmlns:w14="http://schemas.microsoft.com/office/word/2010/wordml" xmlns:w15="http://schemas.microsoft.com/office/word/2012/wordml" xmlns:w16cex="http://schemas.microsoft.com/office/word/2018/wordml/cex" xmlns:w16cid="http://schemas.microsoft.com/office/word/2016/wordml/cid" xmlns:w16="http://schemas.microsoft.com/office/word/2018/wordml" xmlns:w16du="http://schemas.microsoft.com/office/word/2023/wordml/word16du" xmlns:w16sdtdh="http://schemas.microsoft.com/office/word/2020/wordml/sdtdatahash" xmlns:w16sdtfl="http://schemas.microsoft.com/office/word/2024/wordml/sdtformatlock" xmlns:w16se="http://schemas.microsoft.com/office/word/2015/wordml/symex" xmlns:wpg="http://schemas.microsoft.com/office/word/2010/wordprocessingGroup" xmlns:wpi="http://schemas.microsoft.com/office/word/2010/wordprocessingInk" xmlns:wne="http://schemas.microsoft.com/office/word/2006/wordml" xmlns:wps="http://schemas.microsoft.com/office/word/2010/wordprocessingShape" mc:Ignorable="w14 w15 w16se w16cid w16 w16cex w16sdtdh w16sdtfl w16du wp14">
   <w15:person w15:author="Norman NG (MOE)">
     <w15:presenceInfo w15:providerId="AD" w15:userId="S::Norman_NG@moe.gov.sg::afcf8bbe-b6cc-4c29-a6e6-b0df8454984a"/>
   </w15:person>
@@ -3241,7 +3241,7 @@
 </file>
 
 <file path=word/styles.xml><?xml version="1.0" encoding="utf-8"?>
-<w:styles xmlns:mc="http://schemas.openxmlformats.org/markup-compatibility/2006" xmlns:r="http://schemas.openxmlformats.org/officeDocument/2006/relationships" xmlns:w="http://schemas.openxmlformats.org/wordprocessingml/2006/main" xmlns:w14="http://schemas.microsoft.com/office/word/2010/wordml" xmlns:w15="http://schemas.microsoft.com/office/word/2012/wordml" xmlns:w16cex="http://schemas.microsoft.com/office/word/2018/wordml/cex" xmlns:w16cid="http://schemas.microsoft.com/office/word/2016/wordml/cid" xmlns:w16="http://schemas.microsoft.com/office/word/2018/wordml" xmlns:w16du="http://schemas.microsoft.com/office/word/2023/wordml/word16du" xmlns:w16sdtdh="http://schemas.microsoft.com/office/word/2020/wordml/sdtdatahash" xmlns:w16se="http://schemas.microsoft.com/office/word/2015/wordml/symex" mc:Ignorable="w14 w15 w16se w16cid w16 w16cex w16sdtdh w16du">
+<w:styles xmlns:mc="http://schemas.openxmlformats.org/markup-compatibility/2006" xmlns:r="http://schemas.openxmlformats.org/officeDocument/2006/relationships" xmlns:w="http://schemas.openxmlformats.org/wordprocessingml/2006/main" xmlns:w14="http://schemas.microsoft.com/office/word/2010/wordml" xmlns:w15="http://schemas.microsoft.com/office/word/2012/wordml" xmlns:w16cex="http://schemas.microsoft.com/office/word/2018/wordml/cex" xmlns:w16cid="http://schemas.microsoft.com/office/word/2016/wordml/cid" xmlns:w16="http://schemas.microsoft.com/office/word/2018/wordml" xmlns:w16du="http://schemas.microsoft.com/office/word/2023/wordml/word16du" xmlns:w16sdtdh="http://schemas.microsoft.com/office/word/2020/wordml/sdtdatahash" xmlns:w16sdtfl="http://schemas.microsoft.com/office/word/2024/wordml/sdtformatlock" xmlns:w16se="http://schemas.microsoft.com/office/word/2015/wordml/symex" mc:Ignorable="w14 w15 w16se w16cid w16 w16cex w16sdtdh w16sdtfl w16du">
   <w:docDefaults>
     <w:rPrDefault>
       <w:rPr>
@@ -4519,6 +4519,16 @@
 </file>
 
 <file path=customXml/item1.xml><?xml version="1.0" encoding="utf-8"?>
+<p:properties xmlns:p="http://schemas.microsoft.com/office/2006/metadata/properties" xmlns:xsi="http://www.w3.org/2001/XMLSchema-instance" xmlns:pc="http://schemas.microsoft.com/office/infopath/2007/PartnerControls">
+  <documentManagement>
+    <lcf76f155ced4ddcb4097134ff3c332f xmlns="7f32fc6e-2f74-48ff-9d03-75f0de8407b4">
+      <Terms xmlns="http://schemas.microsoft.com/office/infopath/2007/PartnerControls"/>
+    </lcf76f155ced4ddcb4097134ff3c332f>
+  </documentManagement>
+</p:properties>
+</file>
+
+<file path=customXml/item2.xml><?xml version="1.0" encoding="utf-8"?>
 <ct:contentTypeSchema xmlns:ct="http://schemas.microsoft.com/office/2006/metadata/contentType" xmlns:ma="http://schemas.microsoft.com/office/2006/metadata/properties/metaAttributes" ct:_="" ma:_="" ma:contentTypeName="Document" ma:contentTypeID="0x01010097F3CB275FD55744A756BFFF5A25C154" ma:contentTypeVersion="10" ma:contentTypeDescription="Create a new document." ma:contentTypeScope="" ma:versionID="24cd2810c7925ff822db4c007909f428">
   <xsd:schema xmlns:xsd="http://www.w3.org/2001/XMLSchema" xmlns:xs="http://www.w3.org/2001/XMLSchema" xmlns:p="http://schemas.microsoft.com/office/2006/metadata/properties" xmlns:ns2="7f32fc6e-2f74-48ff-9d03-75f0de8407b4" targetNamespace="http://schemas.microsoft.com/office/2006/metadata/properties" ma:root="true" ma:fieldsID="629cf86169fa4570dd97ec7042407999" ns2:_="">
     <xsd:import namespace="7f32fc6e-2f74-48ff-9d03-75f0de8407b4"/>
@@ -4696,16 +4706,6 @@
 </ct:contentTypeSchema>
 </file>
 
-<file path=customXml/item2.xml><?xml version="1.0" encoding="utf-8"?>
-<p:properties xmlns:p="http://schemas.microsoft.com/office/2006/metadata/properties" xmlns:xsi="http://www.w3.org/2001/XMLSchema-instance" xmlns:pc="http://schemas.microsoft.com/office/infopath/2007/PartnerControls">
-  <documentManagement>
-    <lcf76f155ced4ddcb4097134ff3c332f xmlns="7f32fc6e-2f74-48ff-9d03-75f0de8407b4">
-      <Terms xmlns="http://schemas.microsoft.com/office/infopath/2007/PartnerControls"/>
-    </lcf76f155ced4ddcb4097134ff3c332f>
-  </documentManagement>
-</p:properties>
-</file>
-
 <file path=customXml/item3.xml><?xml version="1.0" encoding="utf-8"?>
 <?mso-contentType ?>
 <FormTemplates xmlns="http://schemas.microsoft.com/sharepoint/v3/contenttype/forms">
@@ -4716,6 +4716,16 @@
 </file>
 
 <file path=customXml/itemProps1.xml><?xml version="1.0" encoding="utf-8"?>
+<ds:datastoreItem xmlns:ds="http://schemas.openxmlformats.org/officeDocument/2006/customXml" ds:itemID="{453BA385-D202-44F0-BF22-5076FE021429}">
+  <ds:schemaRefs>
+    <ds:schemaRef ds:uri="http://schemas.microsoft.com/office/2006/metadata/properties"/>
+    <ds:schemaRef ds:uri="http://schemas.microsoft.com/office/infopath/2007/PartnerControls"/>
+    <ds:schemaRef ds:uri="7f32fc6e-2f74-48ff-9d03-75f0de8407b4"/>
+  </ds:schemaRefs>
+</ds:datastoreItem>
+</file>
+
+<file path=customXml/itemProps2.xml><?xml version="1.0" encoding="utf-8"?>
 <ds:datastoreItem xmlns:ds="http://schemas.openxmlformats.org/officeDocument/2006/customXml" ds:itemID="{B0D3FAD4-09C4-4601-92EC-D7B901C1306B}">
   <ds:schemaRefs>
     <ds:schemaRef ds:uri="http://schemas.microsoft.com/office/2006/metadata/contentType"/>
@@ -4733,16 +4743,6 @@
 </ds:datastoreItem>
 </file>
 
-<file path=customXml/itemProps2.xml><?xml version="1.0" encoding="utf-8"?>
-<ds:datastoreItem xmlns:ds="http://schemas.openxmlformats.org/officeDocument/2006/customXml" ds:itemID="{453BA385-D202-44F0-BF22-5076FE021429}">
-  <ds:schemaRefs>
-    <ds:schemaRef ds:uri="http://schemas.microsoft.com/office/2006/metadata/properties"/>
-    <ds:schemaRef ds:uri="http://schemas.microsoft.com/office/infopath/2007/PartnerControls"/>
-    <ds:schemaRef ds:uri="7f32fc6e-2f74-48ff-9d03-75f0de8407b4"/>
-  </ds:schemaRefs>
-</ds:datastoreItem>
-</file>
-
 <file path=customXml/itemProps3.xml><?xml version="1.0" encoding="utf-8"?>
 <ds:datastoreItem xmlns:ds="http://schemas.openxmlformats.org/officeDocument/2006/customXml" ds:itemID="{EAF73190-5664-4097-B1E6-7D661B34EB5F}">
   <ds:schemaRefs>

</xml_diff>